<commit_message>
Module 11 Assignment done
</commit_message>
<xml_diff>
--- a/Module 11-CSS Layout/Assignment/Module 11 Assignment Answers.docx
+++ b/Module 11-CSS Layout/Assignment/Module 11 Assignment Answers.docx
@@ -79,6 +79,38 @@
         </w:rPr>
         <w:t xml:space="preserve">Q1.) </w:t>
       </w:r>
+      <w:r>
+        <w:rPr>
+          <w:rFonts w:ascii="Times New Roman" w:hAnsi="Times New Roman" w:cs="Times New Roman"/>
+          <w:b/>
+          <w:bCs/>
+          <w:sz w:val="28"/>
+          <w:szCs w:val="24"/>
+        </w:rPr>
+        <w:t xml:space="preserve">Create a navigation bar </w:t>
+      </w:r>
+      <w:proofErr w:type="gramStart"/>
+      <w:r>
+        <w:rPr>
+          <w:rFonts w:ascii="Times New Roman" w:hAnsi="Times New Roman" w:cs="Times New Roman"/>
+          <w:b/>
+          <w:bCs/>
+          <w:sz w:val="28"/>
+          <w:szCs w:val="24"/>
+        </w:rPr>
+        <w:t>similar to</w:t>
+      </w:r>
+      <w:proofErr w:type="gramEnd"/>
+      <w:r>
+        <w:rPr>
+          <w:rFonts w:ascii="Times New Roman" w:hAnsi="Times New Roman" w:cs="Times New Roman"/>
+          <w:b/>
+          <w:bCs/>
+          <w:sz w:val="28"/>
+          <w:szCs w:val="24"/>
+        </w:rPr>
+        <w:t xml:space="preserve"> the below-mentioned image. The navigation bar must contain 5 navigation links that are properly placed within the navigation bar using the CSS box model. The navigation items must change their text color on hover.</w:t>
+      </w:r>
     </w:p>
     <w:p>
       <w:pPr>
@@ -167,6 +199,38 @@
         <w:lastRenderedPageBreak/>
         <w:t xml:space="preserve">Q2.) </w:t>
       </w:r>
+      <w:r>
+        <w:rPr>
+          <w:rFonts w:ascii="Times New Roman" w:hAnsi="Times New Roman" w:cs="Times New Roman"/>
+          <w:b/>
+          <w:bCs/>
+          <w:sz w:val="28"/>
+          <w:szCs w:val="24"/>
+        </w:rPr>
+        <w:t xml:space="preserve">Create a div centered with an image and paragraph </w:t>
+      </w:r>
+      <w:proofErr w:type="gramStart"/>
+      <w:r>
+        <w:rPr>
+          <w:rFonts w:ascii="Times New Roman" w:hAnsi="Times New Roman" w:cs="Times New Roman"/>
+          <w:b/>
+          <w:bCs/>
+          <w:sz w:val="28"/>
+          <w:szCs w:val="24"/>
+        </w:rPr>
+        <w:t>similar to</w:t>
+      </w:r>
+      <w:proofErr w:type="gramEnd"/>
+      <w:r>
+        <w:rPr>
+          <w:rFonts w:ascii="Times New Roman" w:hAnsi="Times New Roman" w:cs="Times New Roman"/>
+          <w:b/>
+          <w:bCs/>
+          <w:sz w:val="28"/>
+          <w:szCs w:val="24"/>
+        </w:rPr>
+        <w:t xml:space="preserve"> the image mentioned below.</w:t>
+      </w:r>
     </w:p>
     <w:p>
       <w:pPr>
@@ -253,6 +317,363 @@
         </w:rPr>
         <w:lastRenderedPageBreak/>
         <w:t xml:space="preserve">Q3.) </w:t>
+      </w:r>
+      <w:r>
+        <w:rPr>
+          <w:rFonts w:ascii="Times New Roman" w:hAnsi="Times New Roman" w:cs="Times New Roman"/>
+          <w:b/>
+          <w:bCs/>
+          <w:sz w:val="28"/>
+          <w:szCs w:val="24"/>
+        </w:rPr>
+        <w:t xml:space="preserve">Create a navigation bar </w:t>
+      </w:r>
+      <w:proofErr w:type="gramStart"/>
+      <w:r>
+        <w:rPr>
+          <w:rFonts w:ascii="Times New Roman" w:hAnsi="Times New Roman" w:cs="Times New Roman"/>
+          <w:b/>
+          <w:bCs/>
+          <w:sz w:val="28"/>
+          <w:szCs w:val="24"/>
+        </w:rPr>
+        <w:t>similar to</w:t>
+      </w:r>
+      <w:proofErr w:type="gramEnd"/>
+      <w:r>
+        <w:rPr>
+          <w:rFonts w:ascii="Times New Roman" w:hAnsi="Times New Roman" w:cs="Times New Roman"/>
+          <w:b/>
+          <w:bCs/>
+          <w:sz w:val="28"/>
+          <w:szCs w:val="24"/>
+        </w:rPr>
+        <w:t xml:space="preserve"> question 1. For each navigation item, use a different border style</w:t>
+      </w:r>
+      <w:r>
+        <w:rPr>
+          <w:rFonts w:ascii="Times New Roman" w:hAnsi="Times New Roman" w:cs="Times New Roman"/>
+          <w:b/>
+          <w:bCs/>
+          <w:sz w:val="28"/>
+          <w:szCs w:val="24"/>
+        </w:rPr>
+        <w:t>.</w:t>
+      </w:r>
+    </w:p>
+    <w:p>
+      <w:pPr>
+        <w:rPr>
+          <w:rFonts w:ascii="Times New Roman" w:hAnsi="Times New Roman" w:cs="Times New Roman"/>
+          <w:b/>
+          <w:bCs/>
+          <w:sz w:val="28"/>
+          <w:szCs w:val="24"/>
+        </w:rPr>
+      </w:pPr>
+    </w:p>
+    <w:p>
+      <w:pPr>
+        <w:rPr>
+          <w:rFonts w:ascii="Times New Roman" w:hAnsi="Times New Roman" w:cs="Times New Roman"/>
+          <w:b/>
+          <w:bCs/>
+          <w:sz w:val="28"/>
+          <w:szCs w:val="24"/>
+        </w:rPr>
+      </w:pPr>
+      <w:r>
+        <w:rPr>
+          <w:rFonts w:ascii="Times New Roman" w:hAnsi="Times New Roman" w:cs="Times New Roman"/>
+          <w:b/>
+          <w:bCs/>
+          <w:sz w:val="28"/>
+          <w:szCs w:val="24"/>
+        </w:rPr>
+        <w:t xml:space="preserve">Q4.) </w:t>
+      </w:r>
+      <w:r>
+        <w:rPr>
+          <w:rFonts w:ascii="Times New Roman" w:hAnsi="Times New Roman" w:cs="Times New Roman"/>
+          <w:b/>
+          <w:bCs/>
+          <w:sz w:val="28"/>
+          <w:szCs w:val="24"/>
+        </w:rPr>
+        <w:t>Create a simple webpage with an image and make the image circular using border-radius</w:t>
+      </w:r>
+      <w:r>
+        <w:rPr>
+          <w:rFonts w:ascii="Times New Roman" w:hAnsi="Times New Roman" w:cs="Times New Roman"/>
+          <w:b/>
+          <w:bCs/>
+          <w:sz w:val="28"/>
+          <w:szCs w:val="24"/>
+        </w:rPr>
+        <w:t>.</w:t>
+      </w:r>
+    </w:p>
+    <w:p>
+      <w:pPr>
+        <w:rPr>
+          <w:rFonts w:ascii="Times New Roman" w:hAnsi="Times New Roman" w:cs="Times New Roman"/>
+          <w:b/>
+          <w:bCs/>
+          <w:sz w:val="28"/>
+          <w:szCs w:val="24"/>
+        </w:rPr>
+      </w:pPr>
+      <w:r>
+        <w:rPr>
+          <w:rFonts w:ascii="Times New Roman" w:hAnsi="Times New Roman" w:cs="Times New Roman"/>
+          <w:b/>
+          <w:bCs/>
+          <w:sz w:val="28"/>
+          <w:szCs w:val="24"/>
+        </w:rPr>
+        <w:t xml:space="preserve">Q5.) </w:t>
+      </w:r>
+      <w:r>
+        <w:rPr>
+          <w:rFonts w:ascii="Times New Roman" w:hAnsi="Times New Roman" w:cs="Times New Roman"/>
+          <w:b/>
+          <w:bCs/>
+          <w:sz w:val="28"/>
+          <w:szCs w:val="24"/>
+        </w:rPr>
+        <w:t>Create a simple blog website about Google fonts. The webpage must have the heading with “Oswald” font align center to the page, below the heading have an image of Google fonts and a paragraph about Google fonts in font “Montserrat” paragraph font style should be</w:t>
+      </w:r>
+      <w:r>
+        <w:rPr>
+          <w:rFonts w:ascii="Times New Roman" w:hAnsi="Times New Roman" w:cs="Times New Roman"/>
+          <w:b/>
+          <w:bCs/>
+          <w:sz w:val="28"/>
+          <w:szCs w:val="24"/>
+        </w:rPr>
+        <w:t xml:space="preserve"> </w:t>
+      </w:r>
+      <w:r>
+        <w:rPr>
+          <w:rFonts w:ascii="Times New Roman" w:hAnsi="Times New Roman" w:cs="Times New Roman"/>
+          <w:b/>
+          <w:bCs/>
+          <w:sz w:val="28"/>
+          <w:szCs w:val="24"/>
+        </w:rPr>
+        <w:t>“</w:t>
+      </w:r>
+      <w:proofErr w:type="spellStart"/>
+      <w:r>
+        <w:rPr>
+          <w:rFonts w:ascii="Times New Roman" w:hAnsi="Times New Roman" w:cs="Times New Roman"/>
+          <w:b/>
+          <w:bCs/>
+          <w:sz w:val="28"/>
+          <w:szCs w:val="24"/>
+        </w:rPr>
+        <w:t>montserrat</w:t>
+      </w:r>
+      <w:proofErr w:type="spellEnd"/>
+      <w:r>
+        <w:rPr>
+          <w:rFonts w:ascii="Times New Roman" w:hAnsi="Times New Roman" w:cs="Times New Roman"/>
+          <w:b/>
+          <w:bCs/>
+          <w:sz w:val="28"/>
+          <w:szCs w:val="24"/>
+        </w:rPr>
+        <w:t>” font</w:t>
+      </w:r>
+      <w:r>
+        <w:rPr>
+          <w:rFonts w:ascii="Times New Roman" w:hAnsi="Times New Roman" w:cs="Times New Roman"/>
+          <w:b/>
+          <w:bCs/>
+          <w:sz w:val="28"/>
+          <w:szCs w:val="24"/>
+        </w:rPr>
+        <w:t>.</w:t>
+      </w:r>
+    </w:p>
+    <w:p>
+      <w:pPr>
+        <w:rPr>
+          <w:rFonts w:ascii="Times New Roman" w:hAnsi="Times New Roman" w:cs="Times New Roman"/>
+          <w:b/>
+          <w:bCs/>
+          <w:sz w:val="28"/>
+          <w:szCs w:val="24"/>
+        </w:rPr>
+      </w:pPr>
+      <w:r>
+        <w:rPr>
+          <w:rFonts w:ascii="Times New Roman" w:hAnsi="Times New Roman" w:cs="Times New Roman"/>
+          <w:b/>
+          <w:bCs/>
+          <w:sz w:val="28"/>
+          <w:szCs w:val="24"/>
+        </w:rPr>
+        <w:t xml:space="preserve">Q6.) </w:t>
+      </w:r>
+      <w:r>
+        <w:rPr>
+          <w:rFonts w:ascii="Times New Roman" w:hAnsi="Times New Roman" w:cs="Times New Roman"/>
+          <w:b/>
+          <w:bCs/>
+          <w:sz w:val="28"/>
+          <w:szCs w:val="24"/>
+        </w:rPr>
+        <w:t xml:space="preserve">Create a simple website as mentioned in the below image. You can get the assets by visiting </w:t>
+      </w:r>
+      <w:hyperlink r:id="rId5" w:history="1">
+        <w:r>
+          <w:rPr>
+            <w:rStyle w:val="Hyperlink"/>
+            <w:rFonts w:ascii="Times New Roman" w:hAnsi="Times New Roman" w:cs="Times New Roman"/>
+            <w:b/>
+            <w:bCs/>
+            <w:sz w:val="28"/>
+            <w:szCs w:val="24"/>
+          </w:rPr>
+          <w:t>https://pwskills.com/about-us</w:t>
+        </w:r>
+      </w:hyperlink>
+      <w:r>
+        <w:rPr>
+          <w:rFonts w:ascii="Times New Roman" w:hAnsi="Times New Roman" w:cs="Times New Roman"/>
+          <w:b/>
+          <w:bCs/>
+          <w:sz w:val="28"/>
+          <w:szCs w:val="24"/>
+        </w:rPr>
+        <w:t>.</w:t>
+      </w:r>
+    </w:p>
+    <w:p>
+      <w:pPr>
+        <w:rPr>
+          <w:rFonts w:ascii="Times New Roman" w:hAnsi="Times New Roman" w:cs="Times New Roman"/>
+          <w:b/>
+          <w:bCs/>
+          <w:sz w:val="28"/>
+          <w:szCs w:val="24"/>
+        </w:rPr>
+      </w:pPr>
+      <w:r>
+        <w:rPr>
+          <w:rFonts w:ascii="Times New Roman" w:hAnsi="Times New Roman" w:cs="Times New Roman"/>
+          <w:b/>
+          <w:bCs/>
+          <w:sz w:val="28"/>
+          <w:szCs w:val="24"/>
+        </w:rPr>
+        <w:t xml:space="preserve">Q7.) </w:t>
+      </w:r>
+      <w:r>
+        <w:rPr>
+          <w:rFonts w:ascii="Times New Roman" w:hAnsi="Times New Roman" w:cs="Times New Roman"/>
+          <w:b/>
+          <w:bCs/>
+          <w:sz w:val="28"/>
+          <w:szCs w:val="24"/>
+        </w:rPr>
+        <w:t xml:space="preserve">Create a simple webpage with a card </w:t>
+      </w:r>
+      <w:proofErr w:type="gramStart"/>
+      <w:r>
+        <w:rPr>
+          <w:rFonts w:ascii="Times New Roman" w:hAnsi="Times New Roman" w:cs="Times New Roman"/>
+          <w:b/>
+          <w:bCs/>
+          <w:sz w:val="28"/>
+          <w:szCs w:val="24"/>
+        </w:rPr>
+        <w:t>similar to</w:t>
+      </w:r>
+      <w:proofErr w:type="gramEnd"/>
+      <w:r>
+        <w:rPr>
+          <w:rFonts w:ascii="Times New Roman" w:hAnsi="Times New Roman" w:cs="Times New Roman"/>
+          <w:b/>
+          <w:bCs/>
+          <w:sz w:val="28"/>
+          <w:szCs w:val="24"/>
+        </w:rPr>
+        <w:t xml:space="preserve"> question number 2. The card must be semi-transparent as default and on hovering the card must be displayed clearly. Use CSS opacity to achieve this output.</w:t>
+      </w:r>
+    </w:p>
+    <w:p>
+      <w:pPr>
+        <w:rPr>
+          <w:rFonts w:ascii="Times New Roman" w:hAnsi="Times New Roman" w:cs="Times New Roman"/>
+          <w:b/>
+          <w:bCs/>
+          <w:sz w:val="28"/>
+          <w:szCs w:val="24"/>
+        </w:rPr>
+      </w:pPr>
+      <w:r>
+        <w:rPr>
+          <w:rFonts w:ascii="Times New Roman" w:hAnsi="Times New Roman" w:cs="Times New Roman"/>
+          <w:b/>
+          <w:bCs/>
+          <w:sz w:val="28"/>
+          <w:szCs w:val="24"/>
+        </w:rPr>
+        <w:t>1.Without hover</w:t>
+      </w:r>
+    </w:p>
+    <w:p>
+      <w:pPr>
+        <w:rPr>
+          <w:rFonts w:ascii="Times New Roman" w:hAnsi="Times New Roman" w:cs="Times New Roman"/>
+          <w:b/>
+          <w:bCs/>
+          <w:sz w:val="28"/>
+          <w:szCs w:val="24"/>
+        </w:rPr>
+      </w:pPr>
+      <w:r>
+        <w:rPr>
+          <w:rFonts w:ascii="Times New Roman" w:hAnsi="Times New Roman" w:cs="Times New Roman"/>
+          <w:b/>
+          <w:bCs/>
+          <w:sz w:val="28"/>
+          <w:szCs w:val="24"/>
+        </w:rPr>
+        <w:t>2.After hover</w:t>
+      </w:r>
+    </w:p>
+    <w:p>
+      <w:pPr>
+        <w:rPr>
+          <w:rFonts w:ascii="Times New Roman" w:hAnsi="Times New Roman" w:cs="Times New Roman"/>
+          <w:b/>
+          <w:bCs/>
+          <w:sz w:val="28"/>
+          <w:szCs w:val="24"/>
+        </w:rPr>
+      </w:pPr>
+      <w:r>
+        <w:rPr>
+          <w:rFonts w:ascii="Times New Roman" w:hAnsi="Times New Roman" w:cs="Times New Roman"/>
+          <w:b/>
+          <w:bCs/>
+          <w:sz w:val="28"/>
+          <w:szCs w:val="24"/>
+        </w:rPr>
+        <w:t xml:space="preserve">Q8.) </w:t>
+      </w:r>
+      <w:r>
+        <w:rPr>
+          <w:rFonts w:ascii="Times New Roman" w:hAnsi="Times New Roman" w:cs="Times New Roman"/>
+          <w:b/>
+          <w:bCs/>
+          <w:sz w:val="28"/>
+          <w:szCs w:val="24"/>
+        </w:rPr>
+        <w:t>Create a simple list of items as mentioned in the below image.</w:t>
       </w:r>
     </w:p>
     <w:p>

</xml_diff>